<commit_message>
added matlab code for plotting
</commit_message>
<xml_diff>
--- a/Proposed Changes for BTL.docx
+++ b/Proposed Changes for BTL.docx
@@ -167,6 +167,108 @@
         <w:t>runs ch4 and methane every time- creates two separate documents</w:t>
       </w:r>
     </w:p>
+    <w:p>
+      <w:pPr>
+        <w:rPr>
+          <w:rFonts w:ascii="Times New Roman" w:hAnsi="Times New Roman" w:cs="Times New Roman"/>
+          <w:sz w:val="28"/>
+          <w:szCs w:val="28"/>
+        </w:rPr>
+      </w:pPr>
+      <w:sdt>
+        <w:sdtPr>
+          <w:rPr>
+            <w:rFonts w:ascii="Times New Roman" w:hAnsi="Times New Roman" w:cs="Times New Roman"/>
+            <w:sz w:val="28"/>
+            <w:szCs w:val="28"/>
+          </w:rPr>
+          <w:id w:val="992599864"/>
+          <w14:checkbox>
+            <w14:checked w14:val="0"/>
+            <w14:checkedState w14:val="2612" w14:font="MS Gothic"/>
+            <w14:uncheckedState w14:val="2610" w14:font="MS Gothic"/>
+          </w14:checkbox>
+        </w:sdtPr>
+        <w:sdtContent>
+          <w:r>
+            <w:rPr>
+              <w:rFonts w:ascii="MS Gothic" w:eastAsia="MS Gothic" w:hAnsi="MS Gothic" w:cs="Times New Roman" w:hint="eastAsia"/>
+              <w:sz w:val="28"/>
+              <w:szCs w:val="28"/>
+            </w:rPr>
+            <w:t>☐</w:t>
+          </w:r>
+        </w:sdtContent>
+      </w:sdt>
+      <w:r>
+        <w:rPr>
+          <w:rFonts w:ascii="Times New Roman" w:hAnsi="Times New Roman" w:cs="Times New Roman"/>
+          <w:sz w:val="28"/>
+          <w:szCs w:val="28"/>
+        </w:rPr>
+        <w:t xml:space="preserve">change so the container type is a variable- </w:t>
+      </w:r>
+      <w:proofErr w:type="gramStart"/>
+      <w:r>
+        <w:rPr>
+          <w:rFonts w:ascii="Times New Roman" w:hAnsi="Times New Roman" w:cs="Times New Roman"/>
+          <w:sz w:val="28"/>
+          <w:szCs w:val="28"/>
+        </w:rPr>
+        <w:t>don’t</w:t>
+      </w:r>
+      <w:proofErr w:type="gramEnd"/>
+      <w:r>
+        <w:rPr>
+          <w:rFonts w:ascii="Times New Roman" w:hAnsi="Times New Roman" w:cs="Times New Roman"/>
+          <w:sz w:val="28"/>
+          <w:szCs w:val="28"/>
+        </w:rPr>
+        <w:t xml:space="preserve"> have to comment or uncomment code</w:t>
+      </w:r>
+    </w:p>
+    <w:p>
+      <w:pPr>
+        <w:rPr>
+          <w:rFonts w:ascii="Times New Roman" w:hAnsi="Times New Roman" w:cs="Times New Roman"/>
+          <w:sz w:val="28"/>
+          <w:szCs w:val="28"/>
+        </w:rPr>
+      </w:pPr>
+      <w:sdt>
+        <w:sdtPr>
+          <w:rPr>
+            <w:rFonts w:ascii="Times New Roman" w:hAnsi="Times New Roman" w:cs="Times New Roman"/>
+            <w:sz w:val="28"/>
+            <w:szCs w:val="28"/>
+          </w:rPr>
+          <w:id w:val="-439993416"/>
+          <w14:checkbox>
+            <w14:checked w14:val="0"/>
+            <w14:checkedState w14:val="2612" w14:font="MS Gothic"/>
+            <w14:uncheckedState w14:val="2610" w14:font="MS Gothic"/>
+          </w14:checkbox>
+        </w:sdtPr>
+        <w:sdtContent>
+          <w:r>
+            <w:rPr>
+              <w:rFonts w:ascii="MS Gothic" w:eastAsia="MS Gothic" w:hAnsi="MS Gothic" w:cs="Times New Roman" w:hint="eastAsia"/>
+              <w:sz w:val="28"/>
+              <w:szCs w:val="28"/>
+            </w:rPr>
+            <w:t>☐</w:t>
+          </w:r>
+        </w:sdtContent>
+      </w:sdt>
+      <w:r>
+        <w:rPr>
+          <w:rFonts w:ascii="Times New Roman" w:hAnsi="Times New Roman" w:cs="Times New Roman"/>
+          <w:sz w:val="28"/>
+          <w:szCs w:val="28"/>
+        </w:rPr>
+        <w:t>Insert thing to grab pressure from website instead of having to enter in manually</w:t>
+      </w:r>
+    </w:p>
     <w:sdt>
       <w:sdtPr>
         <w:rPr>
@@ -174,7 +276,7 @@
           <w:sz w:val="28"/>
           <w:szCs w:val="28"/>
         </w:rPr>
-        <w:id w:val="992599864"/>
+        <w:id w:val="2113704214"/>
         <w14:checkbox>
           <w14:checked w14:val="0"/>
           <w14:checkedState w14:val="2612" w14:font="MS Gothic"/>

</xml_diff>

<commit_message>
converted to python file
</commit_message>
<xml_diff>
--- a/Proposed Changes for BTL.docx
+++ b/Proposed Changes for BTL.docx
@@ -27,19 +27,11 @@
         </w:rPr>
         <w:t xml:space="preserve">Proposed Changes for </w:t>
       </w:r>
-      <w:proofErr w:type="spellStart"/>
       <w:r>
         <w:rPr>
           <w:rStyle w:val="filename"/>
         </w:rPr>
-        <w:t>BTL_Collar_Monitring</w:t>
-      </w:r>
-      <w:proofErr w:type="spellEnd"/>
-      <w:r>
-        <w:rPr>
-          <w:rStyle w:val="filename"/>
-        </w:rPr>
-        <w:t xml:space="preserve"> </w:t>
+        <w:t xml:space="preserve">BTL_Collar_Monitring </w:t>
       </w:r>
       <w:r>
         <w:rPr>
@@ -71,6 +63,727 @@
             <w:szCs w:val="28"/>
           </w:rPr>
           <w:id w:val="1366718849"/>
+          <w14:checkbox>
+            <w14:checked w14:val="0"/>
+            <w14:checkedState w14:val="2612" w14:font="MS Gothic"/>
+            <w14:uncheckedState w14:val="2610" w14:font="MS Gothic"/>
+          </w14:checkbox>
+        </w:sdtPr>
+        <w:sdtEndPr/>
+        <w:sdtContent>
+          <w:r>
+            <w:rPr>
+              <w:rFonts w:ascii="MS Gothic" w:eastAsia="MS Gothic" w:hAnsi="MS Gothic" w:cs="Times New Roman" w:hint="eastAsia"/>
+              <w:b/>
+              <w:bCs/>
+              <w:sz w:val="28"/>
+              <w:szCs w:val="28"/>
+            </w:rPr>
+            <w:t>☐</w:t>
+          </w:r>
+        </w:sdtContent>
+      </w:sdt>
+      <w:r>
+        <w:rPr>
+          <w:rFonts w:ascii="Times New Roman" w:hAnsi="Times New Roman" w:cs="Times New Roman"/>
+          <w:sz w:val="28"/>
+          <w:szCs w:val="28"/>
+        </w:rPr>
+        <w:t>change so that T1….T2 are ch</w:t>
+      </w:r>
+      <w:r>
+        <w:rPr>
+          <w:rFonts w:ascii="Times New Roman" w:hAnsi="Times New Roman" w:cs="Times New Roman"/>
+          <w:sz w:val="28"/>
+          <w:szCs w:val="28"/>
+        </w:rPr>
+        <w:t>anged every time</w:t>
+      </w:r>
+    </w:p>
+    <w:p>
+      <w:pPr>
+        <w:rPr>
+          <w:rFonts w:ascii="Times New Roman" w:hAnsi="Times New Roman" w:cs="Times New Roman"/>
+          <w:sz w:val="28"/>
+          <w:szCs w:val="28"/>
+        </w:rPr>
+      </w:pPr>
+      <w:sdt>
+        <w:sdtPr>
+          <w:rPr>
+            <w:rFonts w:ascii="Times New Roman" w:hAnsi="Times New Roman" w:cs="Times New Roman"/>
+            <w:sz w:val="28"/>
+            <w:szCs w:val="28"/>
+          </w:rPr>
+          <w:id w:val="302058547"/>
+          <w14:checkbox>
+            <w14:checked w14:val="0"/>
+            <w14:checkedState w14:val="2612" w14:font="MS Gothic"/>
+            <w14:uncheckedState w14:val="2610" w14:font="MS Gothic"/>
+          </w14:checkbox>
+        </w:sdtPr>
+        <w:sdtEndPr/>
+        <w:sdtContent>
+          <w:r>
+            <w:rPr>
+              <w:rFonts w:ascii="MS Gothic" w:eastAsia="MS Gothic" w:hAnsi="MS Gothic" w:cs="Times New Roman" w:hint="eastAsia"/>
+              <w:sz w:val="28"/>
+              <w:szCs w:val="28"/>
+            </w:rPr>
+            <w:t>☐</w:t>
+          </w:r>
+        </w:sdtContent>
+      </w:sdt>
+      <w:r>
+        <w:rPr>
+          <w:rFonts w:ascii="Times New Roman" w:hAnsi="Times New Roman" w:cs="Times New Roman"/>
+          <w:sz w:val="28"/>
+          <w:szCs w:val="28"/>
+        </w:rPr>
+        <w:t>runs ch4 and methane every time- creates two separate documents</w:t>
+      </w:r>
+    </w:p>
+    <w:p>
+      <w:pPr>
+        <w:rPr>
+          <w:rFonts w:ascii="Times New Roman" w:hAnsi="Times New Roman" w:cs="Times New Roman"/>
+          <w:sz w:val="28"/>
+          <w:szCs w:val="28"/>
+        </w:rPr>
+      </w:pPr>
+      <w:sdt>
+        <w:sdtPr>
+          <w:rPr>
+            <w:rFonts w:ascii="Times New Roman" w:hAnsi="Times New Roman" w:cs="Times New Roman"/>
+            <w:sz w:val="28"/>
+            <w:szCs w:val="28"/>
+          </w:rPr>
+          <w:id w:val="992599864"/>
+          <w14:checkbox>
+            <w14:checked w14:val="0"/>
+            <w14:checkedState w14:val="2612" w14:font="MS Gothic"/>
+            <w14:uncheckedState w14:val="2610" w14:font="MS Gothic"/>
+          </w14:checkbox>
+        </w:sdtPr>
+        <w:sdtEndPr/>
+        <w:sdtContent>
+          <w:r>
+            <w:rPr>
+              <w:rFonts w:ascii="MS Gothic" w:eastAsia="MS Gothic" w:hAnsi="MS Gothic" w:cs="Times New Roman" w:hint="eastAsia"/>
+              <w:sz w:val="28"/>
+              <w:szCs w:val="28"/>
+            </w:rPr>
+            <w:t>☐</w:t>
+          </w:r>
+        </w:sdtContent>
+      </w:sdt>
+      <w:r>
+        <w:rPr>
+          <w:rFonts w:ascii="Times New Roman" w:hAnsi="Times New Roman" w:cs="Times New Roman"/>
+          <w:sz w:val="28"/>
+          <w:szCs w:val="28"/>
+        </w:rPr>
+        <w:t>change so the container type is a variable- don’t have to comment or uncomment code</w:t>
+      </w:r>
+    </w:p>
+    <w:p>
+      <w:pPr>
+        <w:rPr>
+          <w:rFonts w:ascii="Times New Roman" w:hAnsi="Times New Roman" w:cs="Times New Roman"/>
+          <w:sz w:val="28"/>
+          <w:szCs w:val="28"/>
+        </w:rPr>
+      </w:pPr>
+      <w:sdt>
+        <w:sdtPr>
+          <w:rPr>
+            <w:rFonts w:ascii="Times New Roman" w:hAnsi="Times New Roman" w:cs="Times New Roman"/>
+            <w:sz w:val="28"/>
+            <w:szCs w:val="28"/>
+          </w:rPr>
+          <w:id w:val="-439993416"/>
+          <w14:checkbox>
+            <w14:checked w14:val="0"/>
+            <w14:checkedState w14:val="2612" w14:font="MS Gothic"/>
+            <w14:uncheckedState w14:val="2610" w14:font="MS Gothic"/>
+          </w14:checkbox>
+        </w:sdtPr>
+        <w:sdtEndPr/>
+        <w:sdtContent>
+          <w:r>
+            <w:rPr>
+              <w:rFonts w:ascii="MS Gothic" w:eastAsia="MS Gothic" w:hAnsi="MS Gothic" w:cs="Times New Roman" w:hint="eastAsia"/>
+              <w:sz w:val="28"/>
+              <w:szCs w:val="28"/>
+            </w:rPr>
+            <w:t>☐</w:t>
+          </w:r>
+        </w:sdtContent>
+      </w:sdt>
+      <w:r>
+        <w:rPr>
+          <w:rFonts w:ascii="Times New Roman" w:hAnsi="Times New Roman" w:cs="Times New Roman"/>
+          <w:sz w:val="28"/>
+          <w:szCs w:val="28"/>
+        </w:rPr>
+        <w:t>Insert thing to grab pressure from website instead of having to enter in manually</w:t>
+      </w:r>
+      <w:r>
+        <w:rPr>
+          <w:rFonts w:ascii="Times New Roman" w:hAnsi="Times New Roman" w:cs="Times New Roman"/>
+          <w:sz w:val="28"/>
+          <w:szCs w:val="28"/>
+        </w:rPr>
+        <w:t xml:space="preserve">, </w:t>
+      </w:r>
+      <w:r>
+        <w:rPr>
+          <w:rFonts w:ascii="Times New Roman" w:hAnsi="Times New Roman" w:cs="Times New Roman"/>
+          <w:b/>
+          <w:bCs/>
+          <w:sz w:val="28"/>
+          <w:szCs w:val="28"/>
+        </w:rPr>
+        <w:t>Decide which method to grab data with</w:t>
+      </w:r>
+    </w:p>
+    <w:p>
+      <w:pPr>
+        <w:pStyle w:val="ListParagraph"/>
+        <w:numPr>
+          <w:ilvl w:val="0"/>
+          <w:numId w:val="2"/>
+        </w:numPr>
+        <w:rPr>
+          <w:rFonts w:ascii="Times New Roman" w:hAnsi="Times New Roman" w:cs="Times New Roman"/>
+          <w:sz w:val="28"/>
+          <w:szCs w:val="28"/>
+        </w:rPr>
+      </w:pPr>
+      <w:r>
+        <w:rPr>
+          <w:rFonts w:ascii="Times New Roman" w:hAnsi="Times New Roman" w:cs="Times New Roman"/>
+          <w:sz w:val="28"/>
+          <w:szCs w:val="28"/>
+        </w:rPr>
+        <w:t>Bananza creek LTER data</w:t>
+      </w:r>
+    </w:p>
+    <w:p>
+      <w:pPr>
+        <w:pStyle w:val="ListParagraph"/>
+        <w:numPr>
+          <w:ilvl w:val="0"/>
+          <w:numId w:val="2"/>
+        </w:numPr>
+        <w:rPr>
+          <w:rFonts w:ascii="Times New Roman" w:hAnsi="Times New Roman" w:cs="Times New Roman"/>
+          <w:sz w:val="28"/>
+          <w:szCs w:val="28"/>
+        </w:rPr>
+      </w:pPr>
+      <w:r>
+        <w:rPr>
+          <w:rFonts w:ascii="Times New Roman" w:hAnsi="Times New Roman" w:cs="Times New Roman"/>
+          <w:sz w:val="28"/>
+          <w:szCs w:val="28"/>
+        </w:rPr>
+        <w:t>Option for manual entry, grab from database</w:t>
+      </w:r>
+    </w:p>
+    <w:p>
+      <w:pPr>
+        <w:pStyle w:val="ListParagraph"/>
+        <w:numPr>
+          <w:ilvl w:val="0"/>
+          <w:numId w:val="2"/>
+        </w:numPr>
+        <w:rPr>
+          <w:rFonts w:ascii="Times New Roman" w:hAnsi="Times New Roman" w:cs="Times New Roman"/>
+          <w:sz w:val="28"/>
+          <w:szCs w:val="28"/>
+        </w:rPr>
+      </w:pPr>
+      <w:r>
+        <w:rPr>
+          <w:rFonts w:ascii="Times New Roman" w:hAnsi="Times New Roman" w:cs="Times New Roman"/>
+          <w:sz w:val="28"/>
+          <w:szCs w:val="28"/>
+        </w:rPr>
+        <w:t>Fairbanks airport data??</w:t>
+      </w:r>
+    </w:p>
+    <w:p>
+      <w:pPr>
+        <w:rPr>
+          <w:rFonts w:ascii="Times New Roman" w:hAnsi="Times New Roman" w:cs="Times New Roman"/>
+          <w:sz w:val="28"/>
+          <w:szCs w:val="28"/>
+        </w:rPr>
+      </w:pPr>
+      <w:sdt>
+        <w:sdtPr>
+          <w:rPr>
+            <w:rFonts w:ascii="Times New Roman" w:hAnsi="Times New Roman" w:cs="Times New Roman"/>
+            <w:sz w:val="28"/>
+            <w:szCs w:val="28"/>
+          </w:rPr>
+          <w:id w:val="2113704214"/>
+          <w14:checkbox>
+            <w14:checked w14:val="0"/>
+            <w14:checkedState w14:val="2612" w14:font="MS Gothic"/>
+            <w14:uncheckedState w14:val="2610" w14:font="MS Gothic"/>
+          </w14:checkbox>
+        </w:sdtPr>
+        <w:sdtEndPr/>
+        <w:sdtContent>
+          <w:r>
+            <w:rPr>
+              <w:rFonts w:ascii="MS Gothic" w:eastAsia="MS Gothic" w:hAnsi="MS Gothic" w:cs="Times New Roman" w:hint="eastAsia"/>
+              <w:sz w:val="28"/>
+              <w:szCs w:val="28"/>
+            </w:rPr>
+            <w:t>☐</w:t>
+          </w:r>
+        </w:sdtContent>
+      </w:sdt>
+      <w:r>
+        <w:rPr>
+          <w:rFonts w:ascii="Times New Roman" w:hAnsi="Times New Roman" w:cs="Times New Roman"/>
+          <w:sz w:val="28"/>
+          <w:szCs w:val="28"/>
+        </w:rPr>
+        <w:t>highlight part of graph that is used for the data</w:t>
+      </w:r>
+    </w:p>
+    <w:p>
+      <w:pPr>
+        <w:rPr>
+          <w:rFonts w:ascii="Times New Roman" w:hAnsi="Times New Roman" w:cs="Times New Roman"/>
+          <w:sz w:val="28"/>
+          <w:szCs w:val="28"/>
+        </w:rPr>
+      </w:pPr>
+      <w:sdt>
+        <w:sdtPr>
+          <w:rPr>
+            <w:rFonts w:ascii="Times New Roman" w:hAnsi="Times New Roman" w:cs="Times New Roman"/>
+            <w:sz w:val="28"/>
+            <w:szCs w:val="28"/>
+          </w:rPr>
+          <w:id w:val="1734196154"/>
+          <w14:checkbox>
+            <w14:checked w14:val="0"/>
+            <w14:checkedState w14:val="2612" w14:font="MS Gothic"/>
+            <w14:uncheckedState w14:val="2610" w14:font="MS Gothic"/>
+          </w14:checkbox>
+        </w:sdtPr>
+        <w:sdtContent>
+          <w:r>
+            <w:rPr>
+              <w:rFonts w:ascii="MS Gothic" w:eastAsia="MS Gothic" w:hAnsi="MS Gothic" w:cs="Times New Roman" w:hint="eastAsia"/>
+              <w:sz w:val="28"/>
+              <w:szCs w:val="28"/>
+            </w:rPr>
+            <w:t>☐</w:t>
+          </w:r>
+        </w:sdtContent>
+      </w:sdt>
+      <w:r>
+        <w:rPr>
+          <w:rFonts w:ascii="Times New Roman" w:hAnsi="Times New Roman" w:cs="Times New Roman"/>
+          <w:sz w:val="28"/>
+          <w:szCs w:val="28"/>
+        </w:rPr>
+        <w:t>create link to graphs in excel</w:t>
+      </w:r>
+    </w:p>
+    <w:p>
+      <w:pPr>
+        <w:rPr>
+          <w:rFonts w:ascii="Times New Roman" w:hAnsi="Times New Roman" w:cs="Times New Roman"/>
+          <w:sz w:val="28"/>
+          <w:szCs w:val="28"/>
+        </w:rPr>
+      </w:pPr>
+      <w:sdt>
+        <w:sdtPr>
+          <w:rPr>
+            <w:rFonts w:ascii="Times New Roman" w:hAnsi="Times New Roman" w:cs="Times New Roman"/>
+            <w:sz w:val="28"/>
+            <w:szCs w:val="28"/>
+          </w:rPr>
+          <w:id w:val="538404581"/>
+          <w14:checkbox>
+            <w14:checked w14:val="0"/>
+            <w14:checkedState w14:val="2612" w14:font="MS Gothic"/>
+            <w14:uncheckedState w14:val="2610" w14:font="MS Gothic"/>
+          </w14:checkbox>
+        </w:sdtPr>
+        <w:sdtContent>
+          <w:r>
+            <w:rPr>
+              <w:rFonts w:ascii="MS Gothic" w:eastAsia="MS Gothic" w:hAnsi="MS Gothic" w:cs="Times New Roman" w:hint="eastAsia"/>
+              <w:sz w:val="28"/>
+              <w:szCs w:val="28"/>
+            </w:rPr>
+            <w:t>☐</w:t>
+          </w:r>
+        </w:sdtContent>
+      </w:sdt>
+      <w:r>
+        <w:rPr>
+          <w:rFonts w:ascii="Times New Roman" w:hAnsi="Times New Roman" w:cs="Times New Roman"/>
+          <w:sz w:val="28"/>
+          <w:szCs w:val="28"/>
+        </w:rPr>
+        <w:t xml:space="preserve">make big pdf of all the graphs to check </w:t>
+      </w:r>
+    </w:p>
+    <w:p>
+      <w:pPr>
+        <w:rPr>
+          <w:rFonts w:ascii="Times New Roman" w:hAnsi="Times New Roman" w:cs="Times New Roman"/>
+          <w:sz w:val="28"/>
+          <w:szCs w:val="28"/>
+        </w:rPr>
+      </w:pPr>
+      <w:sdt>
+        <w:sdtPr>
+          <w:rPr>
+            <w:rFonts w:ascii="Times New Roman" w:hAnsi="Times New Roman" w:cs="Times New Roman"/>
+            <w:sz w:val="28"/>
+            <w:szCs w:val="28"/>
+          </w:rPr>
+          <w:id w:val="379446319"/>
+          <w14:checkbox>
+            <w14:checked w14:val="0"/>
+            <w14:checkedState w14:val="2612" w14:font="MS Gothic"/>
+            <w14:uncheckedState w14:val="2610" w14:font="MS Gothic"/>
+          </w14:checkbox>
+        </w:sdtPr>
+        <w:sdtContent>
+          <w:r>
+            <w:rPr>
+              <w:rFonts w:ascii="MS Gothic" w:eastAsia="MS Gothic" w:hAnsi="MS Gothic" w:cs="Times New Roman" w:hint="eastAsia"/>
+              <w:sz w:val="28"/>
+              <w:szCs w:val="28"/>
+            </w:rPr>
+            <w:t>☐</w:t>
+          </w:r>
+        </w:sdtContent>
+      </w:sdt>
+      <w:r>
+        <w:rPr>
+          <w:rFonts w:ascii="Times New Roman" w:hAnsi="Times New Roman" w:cs="Times New Roman"/>
+          <w:sz w:val="28"/>
+          <w:szCs w:val="28"/>
+        </w:rPr>
+        <w:t>run program with different R values- different columns in excel??</w:t>
+      </w:r>
+    </w:p>
+    <w:p>
+      <w:pPr>
+        <w:pStyle w:val="ListParagraph"/>
+        <w:numPr>
+          <w:ilvl w:val="0"/>
+          <w:numId w:val="2"/>
+        </w:numPr>
+        <w:rPr>
+          <w:rFonts w:ascii="Times New Roman" w:hAnsi="Times New Roman" w:cs="Times New Roman"/>
+          <w:sz w:val="28"/>
+          <w:szCs w:val="28"/>
+        </w:rPr>
+      </w:pPr>
+      <w:r>
+        <w:rPr>
+          <w:rFonts w:ascii="Times New Roman" w:hAnsi="Times New Roman" w:cs="Times New Roman"/>
+          <w:sz w:val="28"/>
+          <w:szCs w:val="28"/>
+        </w:rPr>
+        <w:t>Run at lower R values- .985 -&gt; .95 -&gt; .9 -&gt; .8 -&gt; .7</w:t>
+      </w:r>
+    </w:p>
+    <w:p>
+      <w:pPr>
+        <w:rPr>
+          <w:rFonts w:ascii="Imprint MT Shadow" w:hAnsi="Imprint MT Shadow" w:cs="Arabic Typesetting"/>
+          <w:sz w:val="28"/>
+          <w:szCs w:val="28"/>
+        </w:rPr>
+      </w:pPr>
+      <w:sdt>
+        <w:sdtPr>
+          <w:rPr>
+            <w:rFonts w:ascii="Times New Roman" w:hAnsi="Times New Roman" w:cs="Times New Roman"/>
+            <w:sz w:val="28"/>
+            <w:szCs w:val="28"/>
+          </w:rPr>
+          <w:id w:val="-118998485"/>
+          <w14:checkbox>
+            <w14:checked w14:val="0"/>
+            <w14:checkedState w14:val="2612" w14:font="MS Gothic"/>
+            <w14:uncheckedState w14:val="2610" w14:font="MS Gothic"/>
+          </w14:checkbox>
+        </w:sdtPr>
+        <w:sdtContent>
+          <w:r>
+            <w:rPr>
+              <w:rFonts w:ascii="MS Gothic" w:eastAsia="MS Gothic" w:hAnsi="MS Gothic" w:cs="Times New Roman" w:hint="eastAsia"/>
+              <w:sz w:val="28"/>
+              <w:szCs w:val="28"/>
+            </w:rPr>
+            <w:t>☐</w:t>
+          </w:r>
+        </w:sdtContent>
+      </w:sdt>
+      <w:r>
+        <w:rPr>
+          <w:rFonts w:ascii="Times New Roman" w:hAnsi="Times New Roman" w:cs="Times New Roman"/>
+          <w:sz w:val="28"/>
+          <w:szCs w:val="28"/>
+        </w:rPr>
+        <w:t xml:space="preserve">change program measurement time, currently </w:t>
+      </w:r>
+      <w:r>
+        <w:rPr>
+          <w:rFonts w:ascii="Imprint MT Shadow" w:hAnsi="Imprint MT Shadow" w:cs="Arabic Typesetting"/>
+          <w:sz w:val="28"/>
+          <w:szCs w:val="28"/>
+        </w:rPr>
+        <w:t>min_section_length_original = 45</w:t>
+      </w:r>
+    </w:p>
+    <w:p>
+      <w:pPr>
+        <w:rPr>
+          <w:rFonts w:ascii="Times New Roman" w:hAnsi="Times New Roman" w:cs="Times New Roman"/>
+          <w:sz w:val="28"/>
+          <w:szCs w:val="28"/>
+        </w:rPr>
+      </w:pPr>
+      <w:sdt>
+        <w:sdtPr>
+          <w:rPr>
+            <w:rFonts w:ascii="Times New Roman" w:hAnsi="Times New Roman" w:cs="Times New Roman"/>
+            <w:sz w:val="28"/>
+            <w:szCs w:val="28"/>
+          </w:rPr>
+          <w:id w:val="144242133"/>
+          <w14:checkbox>
+            <w14:checked w14:val="0"/>
+            <w14:checkedState w14:val="2612" w14:font="MS Gothic"/>
+            <w14:uncheckedState w14:val="2610" w14:font="MS Gothic"/>
+          </w14:checkbox>
+        </w:sdtPr>
+        <w:sdtContent>
+          <w:r>
+            <w:rPr>
+              <w:rFonts w:ascii="MS Gothic" w:eastAsia="MS Gothic" w:hAnsi="MS Gothic" w:cs="Times New Roman" w:hint="eastAsia"/>
+              <w:sz w:val="28"/>
+              <w:szCs w:val="28"/>
+            </w:rPr>
+            <w:t>☐</w:t>
+          </w:r>
+        </w:sdtContent>
+      </w:sdt>
+      <w:r>
+        <w:rPr>
+          <w:rFonts w:ascii="Times New Roman" w:hAnsi="Times New Roman" w:cs="Times New Roman"/>
+          <w:sz w:val="28"/>
+          <w:szCs w:val="28"/>
+        </w:rPr>
+        <w:t xml:space="preserve">Run both CO2 and CH4 </w:t>
+      </w:r>
+    </w:p>
+    <w:p>
+      <w:pPr>
+        <w:pBdr>
+          <w:bottom w:val="single" w:sz="6" w:space="1" w:color="auto"/>
+        </w:pBdr>
+        <w:jc w:val="center"/>
+        <w:rPr>
+          <w:rFonts w:ascii="Times New Roman" w:hAnsi="Times New Roman" w:cs="Times New Roman"/>
+          <w:b/>
+          <w:bCs/>
+          <w:sz w:val="28"/>
+          <w:szCs w:val="28"/>
+        </w:rPr>
+      </w:pPr>
+      <w:r>
+        <w:rPr>
+          <w:rFonts w:ascii="Times New Roman" w:hAnsi="Times New Roman" w:cs="Times New Roman"/>
+          <w:b/>
+          <w:bCs/>
+          <w:sz w:val="28"/>
+          <w:szCs w:val="28"/>
+        </w:rPr>
+        <w:t>Notes</w:t>
+      </w:r>
+    </w:p>
+    <w:p>
+      <w:pPr>
+        <w:pStyle w:val="ListParagraph"/>
+        <w:numPr>
+          <w:ilvl w:val="0"/>
+          <w:numId w:val="3"/>
+        </w:numPr>
+        <w:rPr>
+          <w:rFonts w:ascii="Times New Roman" w:hAnsi="Times New Roman" w:cs="Times New Roman"/>
+          <w:b/>
+          <w:bCs/>
+          <w:sz w:val="28"/>
+          <w:szCs w:val="28"/>
+        </w:rPr>
+      </w:pPr>
+      <w:r>
+        <w:rPr>
+          <w:rFonts w:ascii="Times New Roman" w:hAnsi="Times New Roman" w:cs="Times New Roman"/>
+          <w:sz w:val="28"/>
+          <w:szCs w:val="28"/>
+        </w:rPr>
+        <w:t>Katey’s file format:</w:t>
+      </w:r>
+    </w:p>
+    <w:p>
+      <w:pPr>
+        <w:pStyle w:val="ListParagraph"/>
+        <w:numPr>
+          <w:ilvl w:val="1"/>
+          <w:numId w:val="3"/>
+        </w:numPr>
+        <w:rPr>
+          <w:rFonts w:ascii="Times New Roman" w:hAnsi="Times New Roman" w:cs="Times New Roman"/>
+          <w:b/>
+          <w:bCs/>
+          <w:sz w:val="28"/>
+          <w:szCs w:val="28"/>
+        </w:rPr>
+      </w:pPr>
+      <w:r>
+        <w:rPr>
+          <w:rFonts w:ascii="Times New Roman" w:hAnsi="Times New Roman" w:cs="Times New Roman"/>
+          <w:sz w:val="28"/>
+          <w:szCs w:val="28"/>
+        </w:rPr>
+        <w:t>2020_08_11_filename</w:t>
+      </w:r>
+    </w:p>
+    <w:p>
+      <w:pPr>
+        <w:pStyle w:val="ListParagraph"/>
+        <w:numPr>
+          <w:ilvl w:val="1"/>
+          <w:numId w:val="3"/>
+        </w:numPr>
+        <w:rPr>
+          <w:rFonts w:ascii="Times New Roman" w:hAnsi="Times New Roman" w:cs="Times New Roman"/>
+          <w:b/>
+          <w:bCs/>
+          <w:sz w:val="28"/>
+          <w:szCs w:val="28"/>
+        </w:rPr>
+      </w:pPr>
+      <w:r>
+        <w:rPr>
+          <w:rFonts w:ascii="Times New Roman" w:hAnsi="Times New Roman" w:cs="Times New Roman"/>
+          <w:sz w:val="28"/>
+          <w:szCs w:val="28"/>
+        </w:rPr>
+        <w:t>Year_month_day_filename</w:t>
+      </w:r>
+    </w:p>
+    <w:p>
+      <w:pPr>
+        <w:pStyle w:val="ListParagraph"/>
+        <w:numPr>
+          <w:ilvl w:val="0"/>
+          <w:numId w:val="3"/>
+        </w:numPr>
+        <w:rPr>
+          <w:rFonts w:ascii="Times New Roman" w:hAnsi="Times New Roman" w:cs="Times New Roman"/>
+          <w:b/>
+          <w:bCs/>
+          <w:sz w:val="28"/>
+          <w:szCs w:val="28"/>
+        </w:rPr>
+      </w:pPr>
+      <w:r>
+        <w:rPr>
+          <w:rFonts w:ascii="Times New Roman" w:hAnsi="Times New Roman" w:cs="Times New Roman"/>
+          <w:sz w:val="28"/>
+          <w:szCs w:val="28"/>
+        </w:rPr>
+        <w:t xml:space="preserve">Run on already processed data </w:t>
+      </w:r>
+    </w:p>
+    <w:p>
+      <w:pPr>
+        <w:pStyle w:val="ListParagraph"/>
+        <w:numPr>
+          <w:ilvl w:val="1"/>
+          <w:numId w:val="3"/>
+        </w:numPr>
+        <w:rPr>
+          <w:rFonts w:ascii="Times New Roman" w:hAnsi="Times New Roman" w:cs="Times New Roman"/>
+          <w:b/>
+          <w:bCs/>
+          <w:sz w:val="28"/>
+          <w:szCs w:val="28"/>
+        </w:rPr>
+      </w:pPr>
+      <w:r>
+        <w:rPr>
+          <w:rFonts w:ascii="Times New Roman" w:hAnsi="Times New Roman" w:cs="Times New Roman"/>
+          <w:sz w:val="28"/>
+          <w:szCs w:val="28"/>
+        </w:rPr>
+        <w:t>Determine time/accuracy of program</w:t>
+      </w:r>
+    </w:p>
+    <w:p>
+      <w:pPr>
+        <w:pBdr>
+          <w:bottom w:val="single" w:sz="6" w:space="1" w:color="auto"/>
+        </w:pBdr>
+        <w:jc w:val="center"/>
+        <w:rPr>
+          <w:rFonts w:ascii="Times New Roman" w:hAnsi="Times New Roman" w:cs="Times New Roman"/>
+          <w:b/>
+          <w:bCs/>
+          <w:sz w:val="28"/>
+          <w:szCs w:val="28"/>
+        </w:rPr>
+      </w:pPr>
+      <w:r>
+        <w:rPr>
+          <w:rFonts w:ascii="Times New Roman" w:hAnsi="Times New Roman" w:cs="Times New Roman"/>
+          <w:b/>
+          <w:bCs/>
+          <w:sz w:val="28"/>
+          <w:szCs w:val="28"/>
+        </w:rPr>
+        <w:t>Active To-Do List</w:t>
+      </w:r>
+    </w:p>
+    <w:p>
+      <w:pPr>
+        <w:rPr>
+          <w:rFonts w:ascii="Times New Roman" w:hAnsi="Times New Roman" w:cs="Times New Roman"/>
+          <w:sz w:val="28"/>
+          <w:szCs w:val="28"/>
+        </w:rPr>
+      </w:pPr>
+      <w:sdt>
+        <w:sdtPr>
+          <w:rPr>
+            <w:rFonts w:ascii="Times New Roman" w:hAnsi="Times New Roman" w:cs="Times New Roman"/>
+            <w:b/>
+            <w:bCs/>
+            <w:sz w:val="28"/>
+            <w:szCs w:val="28"/>
+          </w:rPr>
+          <w:id w:val="560298288"/>
           <w14:checkbox>
             <w14:checked w14:val="0"/>
             <w14:checkedState w14:val="2612" w14:font="MS Gothic"/>
@@ -96,33 +809,7 @@
           <w:sz w:val="28"/>
           <w:szCs w:val="28"/>
         </w:rPr>
-        <w:t>change so that T1</w:t>
-      </w:r>
-      <w:proofErr w:type="gramStart"/>
-      <w:r>
-        <w:rPr>
-          <w:rFonts w:ascii="Times New Roman" w:hAnsi="Times New Roman" w:cs="Times New Roman"/>
-          <w:sz w:val="28"/>
-          <w:szCs w:val="28"/>
-        </w:rPr>
-        <w:t>….T</w:t>
-      </w:r>
-      <w:proofErr w:type="gramEnd"/>
-      <w:r>
-        <w:rPr>
-          <w:rFonts w:ascii="Times New Roman" w:hAnsi="Times New Roman" w:cs="Times New Roman"/>
-          <w:sz w:val="28"/>
-          <w:szCs w:val="28"/>
-        </w:rPr>
-        <w:t>2 are ch</w:t>
-      </w:r>
-      <w:r>
-        <w:rPr>
-          <w:rFonts w:ascii="Times New Roman" w:hAnsi="Times New Roman" w:cs="Times New Roman"/>
-          <w:sz w:val="28"/>
-          <w:szCs w:val="28"/>
-        </w:rPr>
-        <w:t>anged every time</w:t>
+        <w:t>automatically cleaning gga files</w:t>
       </w:r>
     </w:p>
     <w:p>
@@ -140,7 +827,7 @@
             <w:sz w:val="28"/>
             <w:szCs w:val="28"/>
           </w:rPr>
-          <w:id w:val="302058547"/>
+          <w:id w:val="-1860954405"/>
           <w14:checkbox>
             <w14:checked w14:val="0"/>
             <w14:checkedState w14:val="2612" w14:font="MS Gothic"/>
@@ -164,7 +851,26 @@
           <w:sz w:val="28"/>
           <w:szCs w:val="28"/>
         </w:rPr>
-        <w:t>runs ch4 and methane every time- creates two separate documents</w:t>
+        <w:t xml:space="preserve">make used and new gga folders- </w:t>
+      </w:r>
+    </w:p>
+    <w:p>
+      <w:pPr>
+        <w:rPr>
+          <w:rFonts w:ascii="Times New Roman" w:hAnsi="Times New Roman" w:cs="Times New Roman"/>
+          <w:sz w:val="28"/>
+          <w:szCs w:val="28"/>
+        </w:rPr>
+      </w:pPr>
+      <w:r>
+        <w:rPr>
+          <w:rFonts w:ascii="Times New Roman" w:hAnsi="Times New Roman" w:cs="Times New Roman"/>
+          <w:sz w:val="28"/>
+          <w:szCs w:val="28"/>
+        </w:rPr>
+        <w:lastRenderedPageBreak/>
+        <w:tab/>
+        <w:t>-</w:t>
       </w:r>
     </w:p>
     <w:p>
@@ -182,7 +888,7 @@
             <w:sz w:val="28"/>
             <w:szCs w:val="28"/>
           </w:rPr>
-          <w:id w:val="992599864"/>
+          <w:id w:val="241225959"/>
           <w14:checkbox>
             <w14:checked w14:val="0"/>
             <w14:checkedState w14:val="2612" w14:font="MS Gothic"/>
@@ -206,103 +912,30 @@
           <w:sz w:val="28"/>
           <w:szCs w:val="28"/>
         </w:rPr>
-        <w:t xml:space="preserve">change so the container type is a variable- </w:t>
-      </w:r>
-      <w:proofErr w:type="gramStart"/>
-      <w:r>
-        <w:rPr>
-          <w:rFonts w:ascii="Times New Roman" w:hAnsi="Times New Roman" w:cs="Times New Roman"/>
-          <w:sz w:val="28"/>
-          <w:szCs w:val="28"/>
-        </w:rPr>
-        <w:t>don’t</w:t>
-      </w:r>
-      <w:proofErr w:type="gramEnd"/>
-      <w:r>
-        <w:rPr>
-          <w:rFonts w:ascii="Times New Roman" w:hAnsi="Times New Roman" w:cs="Times New Roman"/>
-          <w:sz w:val="28"/>
-          <w:szCs w:val="28"/>
-        </w:rPr>
-        <w:t xml:space="preserve"> have to comment or uncomment code</w:t>
-      </w:r>
-    </w:p>
-    <w:p>
-      <w:pPr>
-        <w:rPr>
-          <w:rFonts w:ascii="Times New Roman" w:hAnsi="Times New Roman" w:cs="Times New Roman"/>
-          <w:sz w:val="28"/>
-          <w:szCs w:val="28"/>
-        </w:rPr>
-      </w:pPr>
-      <w:sdt>
-        <w:sdtPr>
-          <w:rPr>
-            <w:rFonts w:ascii="Times New Roman" w:hAnsi="Times New Roman" w:cs="Times New Roman"/>
-            <w:sz w:val="28"/>
-            <w:szCs w:val="28"/>
-          </w:rPr>
-          <w:id w:val="-439993416"/>
-          <w14:checkbox>
-            <w14:checked w14:val="0"/>
-            <w14:checkedState w14:val="2612" w14:font="MS Gothic"/>
-            <w14:uncheckedState w14:val="2610" w14:font="MS Gothic"/>
-          </w14:checkbox>
-        </w:sdtPr>
-        <w:sdtContent>
-          <w:r>
-            <w:rPr>
-              <w:rFonts w:ascii="MS Gothic" w:eastAsia="MS Gothic" w:hAnsi="MS Gothic" w:cs="Times New Roman" w:hint="eastAsia"/>
-              <w:sz w:val="28"/>
-              <w:szCs w:val="28"/>
-            </w:rPr>
-            <w:t>☐</w:t>
-          </w:r>
-        </w:sdtContent>
-      </w:sdt>
-      <w:r>
-        <w:rPr>
-          <w:rFonts w:ascii="Times New Roman" w:hAnsi="Times New Roman" w:cs="Times New Roman"/>
-          <w:sz w:val="28"/>
-          <w:szCs w:val="28"/>
-        </w:rPr>
-        <w:t>Insert thing to grab pressure from website instead of having to enter in manually</w:t>
-      </w:r>
-    </w:p>
-    <w:sdt>
-      <w:sdtPr>
-        <w:rPr>
-          <w:rFonts w:ascii="Times New Roman" w:hAnsi="Times New Roman" w:cs="Times New Roman"/>
-          <w:sz w:val="28"/>
-          <w:szCs w:val="28"/>
-        </w:rPr>
-        <w:id w:val="2113704214"/>
-        <w14:checkbox>
-          <w14:checked w14:val="0"/>
-          <w14:checkedState w14:val="2612" w14:font="MS Gothic"/>
-          <w14:uncheckedState w14:val="2610" w14:font="MS Gothic"/>
-        </w14:checkbox>
-      </w:sdtPr>
-      <w:sdtContent>
-        <w:p>
-          <w:pPr>
-            <w:rPr>
-              <w:rFonts w:ascii="Times New Roman" w:hAnsi="Times New Roman" w:cs="Times New Roman"/>
-              <w:sz w:val="28"/>
-              <w:szCs w:val="28"/>
-            </w:rPr>
-          </w:pPr>
-          <w:r>
-            <w:rPr>
-              <w:rFonts w:ascii="MS Gothic" w:eastAsia="MS Gothic" w:hAnsi="MS Gothic" w:cs="Times New Roman" w:hint="eastAsia"/>
-              <w:sz w:val="28"/>
-              <w:szCs w:val="28"/>
-            </w:rPr>
-            <w:t>☐</w:t>
-          </w:r>
-        </w:p>
-      </w:sdtContent>
-    </w:sdt>
+        <w:t>change so the container type is a variable- don’t have to comment or uncomment code</w:t>
+      </w:r>
+    </w:p>
+    <w:p>
+      <w:pPr>
+        <w:rPr>
+          <w:rFonts w:ascii="Times New Roman" w:hAnsi="Times New Roman" w:cs="Times New Roman"/>
+          <w:b/>
+          <w:bCs/>
+          <w:sz w:val="28"/>
+          <w:szCs w:val="28"/>
+        </w:rPr>
+      </w:pPr>
+    </w:p>
+    <w:p>
+      <w:pPr>
+        <w:jc w:val="center"/>
+        <w:rPr>
+          <w:rFonts w:ascii="Times New Roman" w:hAnsi="Times New Roman" w:cs="Times New Roman"/>
+          <w:sz w:val="28"/>
+          <w:szCs w:val="28"/>
+        </w:rPr>
+      </w:pPr>
+    </w:p>
     <w:sectPr>
       <w:pgSz w:w="12240" w:h="15840"/>
       <w:pgMar w:top="1440" w:right="1440" w:bottom="1440" w:left="1440" w:header="720" w:footer="720" w:gutter="0"/>
@@ -316,6 +949,207 @@
 <file path=word/numbering.xml><?xml version="1.0" encoding="utf-8"?>
 <w:numbering xmlns:wpc="http://schemas.microsoft.com/office/word/2010/wordprocessingCanvas" xmlns:cx="http://schemas.microsoft.com/office/drawing/2014/chartex" xmlns:cx1="http://schemas.microsoft.com/office/drawing/2015/9/8/chartex" xmlns:cx2="http://schemas.microsoft.com/office/drawing/2015/10/21/chartex" xmlns:cx3="http://schemas.microsoft.com/office/drawing/2016/5/9/chartex" xmlns:cx4="http://schemas.microsoft.com/office/drawing/2016/5/10/chartex" xmlns:cx5="http://schemas.microsoft.com/office/drawing/2016/5/11/chartex" xmlns:cx6="http://schemas.microsoft.com/office/drawing/2016/5/12/chartex" xmlns:cx7="http://schemas.microsoft.com/office/drawing/2016/5/13/chartex" xmlns:cx8="http://schemas.microsoft.com/office/drawing/2016/5/14/chartex" xmlns:mc="http://schemas.openxmlformats.org/markup-compatibility/2006" xmlns:aink="http://schemas.microsoft.com/office/drawing/2016/ink" xmlns:am3d="http://schemas.microsoft.com/office/drawing/2017/model3d" xmlns:o="urn:schemas-microsoft-com:office:office" xmlns:r="http://schemas.openxmlformats.org/officeDocument/2006/relationships" xmlns:m="http://schemas.openxmlformats.org/officeDocument/2006/math" xmlns:v="urn:schemas-microsoft-com:vml" xmlns:wp14="http://schemas.microsoft.com/office/word/2010/wordprocessingDrawing" xmlns:wp="http://schemas.openxmlformats.org/drawingml/2006/wordprocessingDrawing" xmlns:w10="urn:schemas-microsoft-com:office:word" xmlns:w="http://schemas.openxmlformats.org/wordprocessingml/2006/main" xmlns:w14="http://schemas.microsoft.com/office/word/2010/wordml" xmlns:w15="http://schemas.microsoft.com/office/word/2012/wordml" xmlns:w16cex="http://schemas.microsoft.com/office/word/2018/wordml/cex" xmlns:w16cid="http://schemas.microsoft.com/office/word/2016/wordml/cid" xmlns:w16="http://schemas.microsoft.com/office/word/2018/wordml" xmlns:w16se="http://schemas.microsoft.com/office/word/2015/wordml/symex" xmlns:wpg="http://schemas.microsoft.com/office/word/2010/wordprocessingGroup" xmlns:wpi="http://schemas.microsoft.com/office/word/2010/wordprocessingInk" xmlns:wne="http://schemas.microsoft.com/office/word/2006/wordml" xmlns:wps="http://schemas.microsoft.com/office/word/2010/wordprocessingShape" mc:Ignorable="w14 w15 w16se w16cid w16 w16cex wp14">
   <w:abstractNum w:abstractNumId="0" w15:restartNumberingAfterBreak="0">
+    <w:nsid w:val="16F03BD8"/>
+    <w:multiLevelType w:val="hybridMultilevel"/>
+    <w:tmpl w:val="B8F0778A"/>
+    <w:lvl w:ilvl="0" w:tplc="7A300FAC">
+      <w:numFmt w:val="bullet"/>
+      <w:lvlText w:val=""/>
+      <w:lvlJc w:val="left"/>
+      <w:pPr>
+        <w:ind w:left="720" w:hanging="360"/>
+      </w:pPr>
+      <w:rPr>
+        <w:rFonts w:ascii="Symbol" w:eastAsiaTheme="minorHAnsi" w:hAnsi="Symbol" w:cs="Times New Roman" w:hint="default"/>
+      </w:rPr>
+    </w:lvl>
+    <w:lvl w:ilvl="1" w:tplc="04090003">
+      <w:start w:val="1"/>
+      <w:numFmt w:val="bullet"/>
+      <w:lvlText w:val="o"/>
+      <w:lvlJc w:val="left"/>
+      <w:pPr>
+        <w:ind w:left="1440" w:hanging="360"/>
+      </w:pPr>
+      <w:rPr>
+        <w:rFonts w:ascii="Courier New" w:hAnsi="Courier New" w:cs="Courier New" w:hint="default"/>
+      </w:rPr>
+    </w:lvl>
+    <w:lvl w:ilvl="2" w:tplc="04090005" w:tentative="1">
+      <w:start w:val="1"/>
+      <w:numFmt w:val="bullet"/>
+      <w:lvlText w:val=""/>
+      <w:lvlJc w:val="left"/>
+      <w:pPr>
+        <w:ind w:left="2160" w:hanging="360"/>
+      </w:pPr>
+      <w:rPr>
+        <w:rFonts w:ascii="Wingdings" w:hAnsi="Wingdings" w:hint="default"/>
+      </w:rPr>
+    </w:lvl>
+    <w:lvl w:ilvl="3" w:tplc="04090001" w:tentative="1">
+      <w:start w:val="1"/>
+      <w:numFmt w:val="bullet"/>
+      <w:lvlText w:val=""/>
+      <w:lvlJc w:val="left"/>
+      <w:pPr>
+        <w:ind w:left="2880" w:hanging="360"/>
+      </w:pPr>
+      <w:rPr>
+        <w:rFonts w:ascii="Symbol" w:hAnsi="Symbol" w:hint="default"/>
+      </w:rPr>
+    </w:lvl>
+    <w:lvl w:ilvl="4" w:tplc="04090003" w:tentative="1">
+      <w:start w:val="1"/>
+      <w:numFmt w:val="bullet"/>
+      <w:lvlText w:val="o"/>
+      <w:lvlJc w:val="left"/>
+      <w:pPr>
+        <w:ind w:left="3600" w:hanging="360"/>
+      </w:pPr>
+      <w:rPr>
+        <w:rFonts w:ascii="Courier New" w:hAnsi="Courier New" w:cs="Courier New" w:hint="default"/>
+      </w:rPr>
+    </w:lvl>
+    <w:lvl w:ilvl="5" w:tplc="04090005" w:tentative="1">
+      <w:start w:val="1"/>
+      <w:numFmt w:val="bullet"/>
+      <w:lvlText w:val=""/>
+      <w:lvlJc w:val="left"/>
+      <w:pPr>
+        <w:ind w:left="4320" w:hanging="360"/>
+      </w:pPr>
+      <w:rPr>
+        <w:rFonts w:ascii="Wingdings" w:hAnsi="Wingdings" w:hint="default"/>
+      </w:rPr>
+    </w:lvl>
+    <w:lvl w:ilvl="6" w:tplc="04090001" w:tentative="1">
+      <w:start w:val="1"/>
+      <w:numFmt w:val="bullet"/>
+      <w:lvlText w:val=""/>
+      <w:lvlJc w:val="left"/>
+      <w:pPr>
+        <w:ind w:left="5040" w:hanging="360"/>
+      </w:pPr>
+      <w:rPr>
+        <w:rFonts w:ascii="Symbol" w:hAnsi="Symbol" w:hint="default"/>
+      </w:rPr>
+    </w:lvl>
+    <w:lvl w:ilvl="7" w:tplc="04090003" w:tentative="1">
+      <w:start w:val="1"/>
+      <w:numFmt w:val="bullet"/>
+      <w:lvlText w:val="o"/>
+      <w:lvlJc w:val="left"/>
+      <w:pPr>
+        <w:ind w:left="5760" w:hanging="360"/>
+      </w:pPr>
+      <w:rPr>
+        <w:rFonts w:ascii="Courier New" w:hAnsi="Courier New" w:cs="Courier New" w:hint="default"/>
+      </w:rPr>
+    </w:lvl>
+    <w:lvl w:ilvl="8" w:tplc="04090005" w:tentative="1">
+      <w:start w:val="1"/>
+      <w:numFmt w:val="bullet"/>
+      <w:lvlText w:val=""/>
+      <w:lvlJc w:val="left"/>
+      <w:pPr>
+        <w:ind w:left="6480" w:hanging="360"/>
+      </w:pPr>
+      <w:rPr>
+        <w:rFonts w:ascii="Wingdings" w:hAnsi="Wingdings" w:hint="default"/>
+      </w:rPr>
+    </w:lvl>
+  </w:abstractNum>
+  <w:abstractNum w:abstractNumId="1" w15:restartNumberingAfterBreak="0">
+    <w:nsid w:val="1AC356AF"/>
+    <w:multiLevelType w:val="hybridMultilevel"/>
+    <w:tmpl w:val="DAF8F9DC"/>
+    <w:lvl w:ilvl="0" w:tplc="0409000F">
+      <w:start w:val="1"/>
+      <w:numFmt w:val="decimal"/>
+      <w:lvlText w:val="%1."/>
+      <w:lvlJc w:val="left"/>
+      <w:pPr>
+        <w:ind w:left="720" w:hanging="360"/>
+      </w:pPr>
+      <w:rPr>
+        <w:rFonts w:hint="default"/>
+      </w:rPr>
+    </w:lvl>
+    <w:lvl w:ilvl="1" w:tplc="04090019" w:tentative="1">
+      <w:start w:val="1"/>
+      <w:numFmt w:val="lowerLetter"/>
+      <w:lvlText w:val="%2."/>
+      <w:lvlJc w:val="left"/>
+      <w:pPr>
+        <w:ind w:left="1440" w:hanging="360"/>
+      </w:pPr>
+    </w:lvl>
+    <w:lvl w:ilvl="2" w:tplc="0409001B" w:tentative="1">
+      <w:start w:val="1"/>
+      <w:numFmt w:val="lowerRoman"/>
+      <w:lvlText w:val="%3."/>
+      <w:lvlJc w:val="right"/>
+      <w:pPr>
+        <w:ind w:left="2160" w:hanging="180"/>
+      </w:pPr>
+    </w:lvl>
+    <w:lvl w:ilvl="3" w:tplc="0409000F" w:tentative="1">
+      <w:start w:val="1"/>
+      <w:numFmt w:val="decimal"/>
+      <w:lvlText w:val="%4."/>
+      <w:lvlJc w:val="left"/>
+      <w:pPr>
+        <w:ind w:left="2880" w:hanging="360"/>
+      </w:pPr>
+    </w:lvl>
+    <w:lvl w:ilvl="4" w:tplc="04090019" w:tentative="1">
+      <w:start w:val="1"/>
+      <w:numFmt w:val="lowerLetter"/>
+      <w:lvlText w:val="%5."/>
+      <w:lvlJc w:val="left"/>
+      <w:pPr>
+        <w:ind w:left="3600" w:hanging="360"/>
+      </w:pPr>
+    </w:lvl>
+    <w:lvl w:ilvl="5" w:tplc="0409001B" w:tentative="1">
+      <w:start w:val="1"/>
+      <w:numFmt w:val="lowerRoman"/>
+      <w:lvlText w:val="%6."/>
+      <w:lvlJc w:val="right"/>
+      <w:pPr>
+        <w:ind w:left="4320" w:hanging="180"/>
+      </w:pPr>
+    </w:lvl>
+    <w:lvl w:ilvl="6" w:tplc="0409000F" w:tentative="1">
+      <w:start w:val="1"/>
+      <w:numFmt w:val="decimal"/>
+      <w:lvlText w:val="%7."/>
+      <w:lvlJc w:val="left"/>
+      <w:pPr>
+        <w:ind w:left="5040" w:hanging="360"/>
+      </w:pPr>
+    </w:lvl>
+    <w:lvl w:ilvl="7" w:tplc="04090019" w:tentative="1">
+      <w:start w:val="1"/>
+      <w:numFmt w:val="lowerLetter"/>
+      <w:lvlText w:val="%8."/>
+      <w:lvlJc w:val="left"/>
+      <w:pPr>
+        <w:ind w:left="5760" w:hanging="360"/>
+      </w:pPr>
+    </w:lvl>
+    <w:lvl w:ilvl="8" w:tplc="0409001B" w:tentative="1">
+      <w:start w:val="1"/>
+      <w:numFmt w:val="lowerRoman"/>
+      <w:lvlText w:val="%9."/>
+      <w:lvlJc w:val="right"/>
+      <w:pPr>
+        <w:ind w:left="6480" w:hanging="180"/>
+      </w:pPr>
+    </w:lvl>
+  </w:abstractNum>
+  <w:abstractNum w:abstractNumId="2" w15:restartNumberingAfterBreak="0">
     <w:nsid w:val="27367E7A"/>
     <w:multiLevelType w:val="hybridMultilevel"/>
     <w:tmpl w:val="A61C0B90"/>
@@ -427,8 +1261,129 @@
       </w:rPr>
     </w:lvl>
   </w:abstractNum>
+  <w:abstractNum w:abstractNumId="3" w15:restartNumberingAfterBreak="0">
+    <w:nsid w:val="5C9C1107"/>
+    <w:multiLevelType w:val="hybridMultilevel"/>
+    <w:tmpl w:val="109A24B8"/>
+    <w:lvl w:ilvl="0" w:tplc="D028484C">
+      <w:numFmt w:val="bullet"/>
+      <w:lvlText w:val="-"/>
+      <w:lvlJc w:val="left"/>
+      <w:pPr>
+        <w:ind w:left="1080" w:hanging="360"/>
+      </w:pPr>
+      <w:rPr>
+        <w:rFonts w:ascii="Times New Roman" w:eastAsiaTheme="minorHAnsi" w:hAnsi="Times New Roman" w:cs="Times New Roman" w:hint="default"/>
+      </w:rPr>
+    </w:lvl>
+    <w:lvl w:ilvl="1" w:tplc="04090003">
+      <w:start w:val="1"/>
+      <w:numFmt w:val="bullet"/>
+      <w:lvlText w:val="o"/>
+      <w:lvlJc w:val="left"/>
+      <w:pPr>
+        <w:ind w:left="1800" w:hanging="360"/>
+      </w:pPr>
+      <w:rPr>
+        <w:rFonts w:ascii="Courier New" w:hAnsi="Courier New" w:cs="Courier New" w:hint="default"/>
+      </w:rPr>
+    </w:lvl>
+    <w:lvl w:ilvl="2" w:tplc="04090005" w:tentative="1">
+      <w:start w:val="1"/>
+      <w:numFmt w:val="bullet"/>
+      <w:lvlText w:val=""/>
+      <w:lvlJc w:val="left"/>
+      <w:pPr>
+        <w:ind w:left="2520" w:hanging="360"/>
+      </w:pPr>
+      <w:rPr>
+        <w:rFonts w:ascii="Wingdings" w:hAnsi="Wingdings" w:hint="default"/>
+      </w:rPr>
+    </w:lvl>
+    <w:lvl w:ilvl="3" w:tplc="04090001" w:tentative="1">
+      <w:start w:val="1"/>
+      <w:numFmt w:val="bullet"/>
+      <w:lvlText w:val=""/>
+      <w:lvlJc w:val="left"/>
+      <w:pPr>
+        <w:ind w:left="3240" w:hanging="360"/>
+      </w:pPr>
+      <w:rPr>
+        <w:rFonts w:ascii="Symbol" w:hAnsi="Symbol" w:hint="default"/>
+      </w:rPr>
+    </w:lvl>
+    <w:lvl w:ilvl="4" w:tplc="04090003" w:tentative="1">
+      <w:start w:val="1"/>
+      <w:numFmt w:val="bullet"/>
+      <w:lvlText w:val="o"/>
+      <w:lvlJc w:val="left"/>
+      <w:pPr>
+        <w:ind w:left="3960" w:hanging="360"/>
+      </w:pPr>
+      <w:rPr>
+        <w:rFonts w:ascii="Courier New" w:hAnsi="Courier New" w:cs="Courier New" w:hint="default"/>
+      </w:rPr>
+    </w:lvl>
+    <w:lvl w:ilvl="5" w:tplc="04090005" w:tentative="1">
+      <w:start w:val="1"/>
+      <w:numFmt w:val="bullet"/>
+      <w:lvlText w:val=""/>
+      <w:lvlJc w:val="left"/>
+      <w:pPr>
+        <w:ind w:left="4680" w:hanging="360"/>
+      </w:pPr>
+      <w:rPr>
+        <w:rFonts w:ascii="Wingdings" w:hAnsi="Wingdings" w:hint="default"/>
+      </w:rPr>
+    </w:lvl>
+    <w:lvl w:ilvl="6" w:tplc="04090001" w:tentative="1">
+      <w:start w:val="1"/>
+      <w:numFmt w:val="bullet"/>
+      <w:lvlText w:val=""/>
+      <w:lvlJc w:val="left"/>
+      <w:pPr>
+        <w:ind w:left="5400" w:hanging="360"/>
+      </w:pPr>
+      <w:rPr>
+        <w:rFonts w:ascii="Symbol" w:hAnsi="Symbol" w:hint="default"/>
+      </w:rPr>
+    </w:lvl>
+    <w:lvl w:ilvl="7" w:tplc="04090003" w:tentative="1">
+      <w:start w:val="1"/>
+      <w:numFmt w:val="bullet"/>
+      <w:lvlText w:val="o"/>
+      <w:lvlJc w:val="left"/>
+      <w:pPr>
+        <w:ind w:left="6120" w:hanging="360"/>
+      </w:pPr>
+      <w:rPr>
+        <w:rFonts w:ascii="Courier New" w:hAnsi="Courier New" w:cs="Courier New" w:hint="default"/>
+      </w:rPr>
+    </w:lvl>
+    <w:lvl w:ilvl="8" w:tplc="04090005" w:tentative="1">
+      <w:start w:val="1"/>
+      <w:numFmt w:val="bullet"/>
+      <w:lvlText w:val=""/>
+      <w:lvlJc w:val="left"/>
+      <w:pPr>
+        <w:ind w:left="6840" w:hanging="360"/>
+      </w:pPr>
+      <w:rPr>
+        <w:rFonts w:ascii="Wingdings" w:hAnsi="Wingdings" w:hint="default"/>
+      </w:rPr>
+    </w:lvl>
+  </w:abstractNum>
   <w:num w:numId="1">
+    <w:abstractNumId w:val="2"/>
+  </w:num>
+  <w:num w:numId="2">
+    <w:abstractNumId w:val="3"/>
+  </w:num>
+  <w:num w:numId="3">
     <w:abstractNumId w:val="0"/>
+  </w:num>
+  <w:num w:numId="4">
+    <w:abstractNumId w:val="1"/>
   </w:num>
 </w:numbering>
 </file>

</xml_diff>

<commit_message>
now pulls pressure from document based on the date written in the code at a time of 00:00
</commit_message>
<xml_diff>
--- a/Proposed Changes for BTL.docx
+++ b/Proposed Changes for BTL.docx
@@ -27,11 +27,19 @@
         </w:rPr>
         <w:t xml:space="preserve">Proposed Changes for </w:t>
       </w:r>
+      <w:proofErr w:type="spellStart"/>
       <w:r>
         <w:rPr>
           <w:rStyle w:val="filename"/>
         </w:rPr>
-        <w:t xml:space="preserve">BTL_Collar_Monitring </w:t>
+        <w:t>BTL_Collar_Monitring</w:t>
+      </w:r>
+      <w:proofErr w:type="spellEnd"/>
+      <w:r>
+        <w:rPr>
+          <w:rStyle w:val="filename"/>
+        </w:rPr>
+        <w:t xml:space="preserve"> </w:t>
       </w:r>
       <w:r>
         <w:rPr>
@@ -260,13 +268,23 @@
           <w:szCs w:val="28"/>
         </w:rPr>
       </w:pPr>
-      <w:r>
-        <w:rPr>
-          <w:rFonts w:ascii="Times New Roman" w:hAnsi="Times New Roman" w:cs="Times New Roman"/>
-          <w:sz w:val="28"/>
-          <w:szCs w:val="28"/>
-        </w:rPr>
-        <w:t>Bananza creek LTER data</w:t>
+      <w:proofErr w:type="spellStart"/>
+      <w:r>
+        <w:rPr>
+          <w:rFonts w:ascii="Times New Roman" w:hAnsi="Times New Roman" w:cs="Times New Roman"/>
+          <w:sz w:val="28"/>
+          <w:szCs w:val="28"/>
+        </w:rPr>
+        <w:t>Bananza</w:t>
+      </w:r>
+      <w:proofErr w:type="spellEnd"/>
+      <w:r>
+        <w:rPr>
+          <w:rFonts w:ascii="Times New Roman" w:hAnsi="Times New Roman" w:cs="Times New Roman"/>
+          <w:sz w:val="28"/>
+          <w:szCs w:val="28"/>
+        </w:rPr>
+        <w:t xml:space="preserve"> creek LTER data</w:t>
       </w:r>
     </w:p>
     <w:p>
@@ -378,6 +396,7 @@
             <w14:uncheckedState w14:val="2610" w14:font="MS Gothic"/>
           </w14:checkbox>
         </w:sdtPr>
+        <w:sdtEndPr/>
         <w:sdtContent>
           <w:r>
             <w:rPr>
@@ -414,6 +433,218 @@
             <w:szCs w:val="28"/>
           </w:rPr>
           <w:id w:val="538404581"/>
+          <w14:checkbox>
+            <w14:checked w14:val="0"/>
+            <w14:checkedState w14:val="2612" w14:font="MS Gothic"/>
+            <w14:uncheckedState w14:val="2610" w14:font="MS Gothic"/>
+          </w14:checkbox>
+        </w:sdtPr>
+        <w:sdtEndPr/>
+        <w:sdtContent>
+          <w:r>
+            <w:rPr>
+              <w:rFonts w:ascii="MS Gothic" w:eastAsia="MS Gothic" w:hAnsi="MS Gothic" w:cs="Times New Roman" w:hint="eastAsia"/>
+              <w:sz w:val="28"/>
+              <w:szCs w:val="28"/>
+            </w:rPr>
+            <w:t>☐</w:t>
+          </w:r>
+        </w:sdtContent>
+      </w:sdt>
+      <w:r>
+        <w:rPr>
+          <w:rFonts w:ascii="Times New Roman" w:hAnsi="Times New Roman" w:cs="Times New Roman"/>
+          <w:sz w:val="28"/>
+          <w:szCs w:val="28"/>
+        </w:rPr>
+        <w:t xml:space="preserve">make big pdf of all the graphs to check </w:t>
+      </w:r>
+    </w:p>
+    <w:p>
+      <w:pPr>
+        <w:rPr>
+          <w:rFonts w:ascii="Times New Roman" w:hAnsi="Times New Roman" w:cs="Times New Roman"/>
+          <w:sz w:val="28"/>
+          <w:szCs w:val="28"/>
+        </w:rPr>
+      </w:pPr>
+      <w:sdt>
+        <w:sdtPr>
+          <w:rPr>
+            <w:rFonts w:ascii="Times New Roman" w:hAnsi="Times New Roman" w:cs="Times New Roman"/>
+            <w:sz w:val="28"/>
+            <w:szCs w:val="28"/>
+          </w:rPr>
+          <w:id w:val="379446319"/>
+          <w14:checkbox>
+            <w14:checked w14:val="0"/>
+            <w14:checkedState w14:val="2612" w14:font="MS Gothic"/>
+            <w14:uncheckedState w14:val="2610" w14:font="MS Gothic"/>
+          </w14:checkbox>
+        </w:sdtPr>
+        <w:sdtEndPr/>
+        <w:sdtContent>
+          <w:r>
+            <w:rPr>
+              <w:rFonts w:ascii="MS Gothic" w:eastAsia="MS Gothic" w:hAnsi="MS Gothic" w:cs="Times New Roman" w:hint="eastAsia"/>
+              <w:sz w:val="28"/>
+              <w:szCs w:val="28"/>
+            </w:rPr>
+            <w:t>☐</w:t>
+          </w:r>
+        </w:sdtContent>
+      </w:sdt>
+      <w:r>
+        <w:rPr>
+          <w:rFonts w:ascii="Times New Roman" w:hAnsi="Times New Roman" w:cs="Times New Roman"/>
+          <w:sz w:val="28"/>
+          <w:szCs w:val="28"/>
+        </w:rPr>
+        <w:t>run program with different R values- different columns in excel??</w:t>
+      </w:r>
+    </w:p>
+    <w:p>
+      <w:pPr>
+        <w:pStyle w:val="ListParagraph"/>
+        <w:numPr>
+          <w:ilvl w:val="0"/>
+          <w:numId w:val="2"/>
+        </w:numPr>
+        <w:rPr>
+          <w:rFonts w:ascii="Times New Roman" w:hAnsi="Times New Roman" w:cs="Times New Roman"/>
+          <w:sz w:val="28"/>
+          <w:szCs w:val="28"/>
+        </w:rPr>
+      </w:pPr>
+      <w:r>
+        <w:rPr>
+          <w:rFonts w:ascii="Times New Roman" w:hAnsi="Times New Roman" w:cs="Times New Roman"/>
+          <w:sz w:val="28"/>
+          <w:szCs w:val="28"/>
+        </w:rPr>
+        <w:t>Run at lower R values- .985 -&gt; .95 -&gt; .9 -&gt; .8 -&gt; .7</w:t>
+      </w:r>
+    </w:p>
+    <w:p>
+      <w:pPr>
+        <w:rPr>
+          <w:rFonts w:ascii="Imprint MT Shadow" w:hAnsi="Imprint MT Shadow" w:cs="Arabic Typesetting"/>
+          <w:sz w:val="28"/>
+          <w:szCs w:val="28"/>
+        </w:rPr>
+      </w:pPr>
+      <w:sdt>
+        <w:sdtPr>
+          <w:rPr>
+            <w:rFonts w:ascii="Times New Roman" w:hAnsi="Times New Roman" w:cs="Times New Roman"/>
+            <w:sz w:val="28"/>
+            <w:szCs w:val="28"/>
+          </w:rPr>
+          <w:id w:val="-118998485"/>
+          <w14:checkbox>
+            <w14:checked w14:val="0"/>
+            <w14:checkedState w14:val="2612" w14:font="MS Gothic"/>
+            <w14:uncheckedState w14:val="2610" w14:font="MS Gothic"/>
+          </w14:checkbox>
+        </w:sdtPr>
+        <w:sdtEndPr/>
+        <w:sdtContent>
+          <w:r>
+            <w:rPr>
+              <w:rFonts w:ascii="MS Gothic" w:eastAsia="MS Gothic" w:hAnsi="MS Gothic" w:cs="Times New Roman" w:hint="eastAsia"/>
+              <w:sz w:val="28"/>
+              <w:szCs w:val="28"/>
+            </w:rPr>
+            <w:t>☐</w:t>
+          </w:r>
+        </w:sdtContent>
+      </w:sdt>
+      <w:r>
+        <w:rPr>
+          <w:rFonts w:ascii="Times New Roman" w:hAnsi="Times New Roman" w:cs="Times New Roman"/>
+          <w:sz w:val="28"/>
+          <w:szCs w:val="28"/>
+        </w:rPr>
+        <w:t xml:space="preserve">change program measurement time, currently </w:t>
+      </w:r>
+      <w:proofErr w:type="spellStart"/>
+      <w:r>
+        <w:rPr>
+          <w:rFonts w:ascii="Imprint MT Shadow" w:hAnsi="Imprint MT Shadow" w:cs="Arabic Typesetting"/>
+          <w:sz w:val="28"/>
+          <w:szCs w:val="28"/>
+        </w:rPr>
+        <w:t>min_section_length_original</w:t>
+      </w:r>
+      <w:proofErr w:type="spellEnd"/>
+      <w:r>
+        <w:rPr>
+          <w:rFonts w:ascii="Imprint MT Shadow" w:hAnsi="Imprint MT Shadow" w:cs="Arabic Typesetting"/>
+          <w:sz w:val="28"/>
+          <w:szCs w:val="28"/>
+        </w:rPr>
+        <w:t xml:space="preserve"> = 45</w:t>
+      </w:r>
+    </w:p>
+    <w:p>
+      <w:pPr>
+        <w:rPr>
+          <w:rFonts w:ascii="Times New Roman" w:hAnsi="Times New Roman" w:cs="Times New Roman"/>
+          <w:sz w:val="28"/>
+          <w:szCs w:val="28"/>
+        </w:rPr>
+      </w:pPr>
+      <w:sdt>
+        <w:sdtPr>
+          <w:rPr>
+            <w:rFonts w:ascii="Times New Roman" w:hAnsi="Times New Roman" w:cs="Times New Roman"/>
+            <w:sz w:val="28"/>
+            <w:szCs w:val="28"/>
+          </w:rPr>
+          <w:id w:val="144242133"/>
+          <w14:checkbox>
+            <w14:checked w14:val="0"/>
+            <w14:checkedState w14:val="2612" w14:font="MS Gothic"/>
+            <w14:uncheckedState w14:val="2610" w14:font="MS Gothic"/>
+          </w14:checkbox>
+        </w:sdtPr>
+        <w:sdtEndPr/>
+        <w:sdtContent>
+          <w:r>
+            <w:rPr>
+              <w:rFonts w:ascii="MS Gothic" w:eastAsia="MS Gothic" w:hAnsi="MS Gothic" w:cs="Times New Roman" w:hint="eastAsia"/>
+              <w:sz w:val="28"/>
+              <w:szCs w:val="28"/>
+            </w:rPr>
+            <w:t>☐</w:t>
+          </w:r>
+        </w:sdtContent>
+      </w:sdt>
+      <w:r>
+        <w:rPr>
+          <w:rFonts w:ascii="Times New Roman" w:hAnsi="Times New Roman" w:cs="Times New Roman"/>
+          <w:sz w:val="28"/>
+          <w:szCs w:val="28"/>
+        </w:rPr>
+        <w:t xml:space="preserve">Run both CO2 and CH4 </w:t>
+      </w:r>
+    </w:p>
+    <w:p>
+      <w:pPr>
+        <w:rPr>
+          <w:rFonts w:ascii="Times New Roman" w:hAnsi="Times New Roman" w:cs="Times New Roman"/>
+          <w:sz w:val="28"/>
+          <w:szCs w:val="28"/>
+        </w:rPr>
+      </w:pPr>
+      <w:sdt>
+        <w:sdtPr>
+          <w:rPr>
+            <w:rFonts w:ascii="Times New Roman" w:hAnsi="Times New Roman" w:cs="Times New Roman"/>
+            <w:sz w:val="28"/>
+            <w:szCs w:val="28"/>
+          </w:rPr>
+          <w:id w:val="-1307229302"/>
           <w14:checkbox>
             <w14:checked w14:val="0"/>
             <w14:checkedState w14:val="2612" w14:font="MS Gothic"/>
@@ -437,163 +668,7 @@
           <w:sz w:val="28"/>
           <w:szCs w:val="28"/>
         </w:rPr>
-        <w:t xml:space="preserve">make big pdf of all the graphs to check </w:t>
-      </w:r>
-    </w:p>
-    <w:p>
-      <w:pPr>
-        <w:rPr>
-          <w:rFonts w:ascii="Times New Roman" w:hAnsi="Times New Roman" w:cs="Times New Roman"/>
-          <w:sz w:val="28"/>
-          <w:szCs w:val="28"/>
-        </w:rPr>
-      </w:pPr>
-      <w:sdt>
-        <w:sdtPr>
-          <w:rPr>
-            <w:rFonts w:ascii="Times New Roman" w:hAnsi="Times New Roman" w:cs="Times New Roman"/>
-            <w:sz w:val="28"/>
-            <w:szCs w:val="28"/>
-          </w:rPr>
-          <w:id w:val="379446319"/>
-          <w14:checkbox>
-            <w14:checked w14:val="0"/>
-            <w14:checkedState w14:val="2612" w14:font="MS Gothic"/>
-            <w14:uncheckedState w14:val="2610" w14:font="MS Gothic"/>
-          </w14:checkbox>
-        </w:sdtPr>
-        <w:sdtContent>
-          <w:r>
-            <w:rPr>
-              <w:rFonts w:ascii="MS Gothic" w:eastAsia="MS Gothic" w:hAnsi="MS Gothic" w:cs="Times New Roman" w:hint="eastAsia"/>
-              <w:sz w:val="28"/>
-              <w:szCs w:val="28"/>
-            </w:rPr>
-            <w:t>☐</w:t>
-          </w:r>
-        </w:sdtContent>
-      </w:sdt>
-      <w:r>
-        <w:rPr>
-          <w:rFonts w:ascii="Times New Roman" w:hAnsi="Times New Roman" w:cs="Times New Roman"/>
-          <w:sz w:val="28"/>
-          <w:szCs w:val="28"/>
-        </w:rPr>
-        <w:t>run program with different R values- different columns in excel??</w:t>
-      </w:r>
-    </w:p>
-    <w:p>
-      <w:pPr>
-        <w:pStyle w:val="ListParagraph"/>
-        <w:numPr>
-          <w:ilvl w:val="0"/>
-          <w:numId w:val="2"/>
-        </w:numPr>
-        <w:rPr>
-          <w:rFonts w:ascii="Times New Roman" w:hAnsi="Times New Roman" w:cs="Times New Roman"/>
-          <w:sz w:val="28"/>
-          <w:szCs w:val="28"/>
-        </w:rPr>
-      </w:pPr>
-      <w:r>
-        <w:rPr>
-          <w:rFonts w:ascii="Times New Roman" w:hAnsi="Times New Roman" w:cs="Times New Roman"/>
-          <w:sz w:val="28"/>
-          <w:szCs w:val="28"/>
-        </w:rPr>
-        <w:t>Run at lower R values- .985 -&gt; .95 -&gt; .9 -&gt; .8 -&gt; .7</w:t>
-      </w:r>
-    </w:p>
-    <w:p>
-      <w:pPr>
-        <w:rPr>
-          <w:rFonts w:ascii="Imprint MT Shadow" w:hAnsi="Imprint MT Shadow" w:cs="Arabic Typesetting"/>
-          <w:sz w:val="28"/>
-          <w:szCs w:val="28"/>
-        </w:rPr>
-      </w:pPr>
-      <w:sdt>
-        <w:sdtPr>
-          <w:rPr>
-            <w:rFonts w:ascii="Times New Roman" w:hAnsi="Times New Roman" w:cs="Times New Roman"/>
-            <w:sz w:val="28"/>
-            <w:szCs w:val="28"/>
-          </w:rPr>
-          <w:id w:val="-118998485"/>
-          <w14:checkbox>
-            <w14:checked w14:val="0"/>
-            <w14:checkedState w14:val="2612" w14:font="MS Gothic"/>
-            <w14:uncheckedState w14:val="2610" w14:font="MS Gothic"/>
-          </w14:checkbox>
-        </w:sdtPr>
-        <w:sdtContent>
-          <w:r>
-            <w:rPr>
-              <w:rFonts w:ascii="MS Gothic" w:eastAsia="MS Gothic" w:hAnsi="MS Gothic" w:cs="Times New Roman" w:hint="eastAsia"/>
-              <w:sz w:val="28"/>
-              <w:szCs w:val="28"/>
-            </w:rPr>
-            <w:t>☐</w:t>
-          </w:r>
-        </w:sdtContent>
-      </w:sdt>
-      <w:r>
-        <w:rPr>
-          <w:rFonts w:ascii="Times New Roman" w:hAnsi="Times New Roman" w:cs="Times New Roman"/>
-          <w:sz w:val="28"/>
-          <w:szCs w:val="28"/>
-        </w:rPr>
-        <w:t xml:space="preserve">change program measurement time, currently </w:t>
-      </w:r>
-      <w:r>
-        <w:rPr>
-          <w:rFonts w:ascii="Imprint MT Shadow" w:hAnsi="Imprint MT Shadow" w:cs="Arabic Typesetting"/>
-          <w:sz w:val="28"/>
-          <w:szCs w:val="28"/>
-        </w:rPr>
-        <w:t>min_section_length_original = 45</w:t>
-      </w:r>
-    </w:p>
-    <w:p>
-      <w:pPr>
-        <w:rPr>
-          <w:rFonts w:ascii="Times New Roman" w:hAnsi="Times New Roman" w:cs="Times New Roman"/>
-          <w:sz w:val="28"/>
-          <w:szCs w:val="28"/>
-        </w:rPr>
-      </w:pPr>
-      <w:sdt>
-        <w:sdtPr>
-          <w:rPr>
-            <w:rFonts w:ascii="Times New Roman" w:hAnsi="Times New Roman" w:cs="Times New Roman"/>
-            <w:sz w:val="28"/>
-            <w:szCs w:val="28"/>
-          </w:rPr>
-          <w:id w:val="144242133"/>
-          <w14:checkbox>
-            <w14:checked w14:val="0"/>
-            <w14:checkedState w14:val="2612" w14:font="MS Gothic"/>
-            <w14:uncheckedState w14:val="2610" w14:font="MS Gothic"/>
-          </w14:checkbox>
-        </w:sdtPr>
-        <w:sdtContent>
-          <w:r>
-            <w:rPr>
-              <w:rFonts w:ascii="MS Gothic" w:eastAsia="MS Gothic" w:hAnsi="MS Gothic" w:cs="Times New Roman" w:hint="eastAsia"/>
-              <w:sz w:val="28"/>
-              <w:szCs w:val="28"/>
-            </w:rPr>
-            <w:t>☐</w:t>
-          </w:r>
-        </w:sdtContent>
-      </w:sdt>
-      <w:r>
-        <w:rPr>
-          <w:rFonts w:ascii="Times New Roman" w:hAnsi="Times New Roman" w:cs="Times New Roman"/>
-          <w:sz w:val="28"/>
-          <w:szCs w:val="28"/>
-        </w:rPr>
-        <w:t xml:space="preserve">Run both CO2 and CH4 </w:t>
+        <w:t xml:space="preserve">make a list for locations and their </w:t>
       </w:r>
     </w:p>
     <w:p>
@@ -636,13 +711,23 @@
           <w:szCs w:val="28"/>
         </w:rPr>
       </w:pPr>
-      <w:r>
-        <w:rPr>
-          <w:rFonts w:ascii="Times New Roman" w:hAnsi="Times New Roman" w:cs="Times New Roman"/>
-          <w:sz w:val="28"/>
-          <w:szCs w:val="28"/>
-        </w:rPr>
-        <w:t>Katey’s file format:</w:t>
+      <w:proofErr w:type="spellStart"/>
+      <w:r>
+        <w:rPr>
+          <w:rFonts w:ascii="Times New Roman" w:hAnsi="Times New Roman" w:cs="Times New Roman"/>
+          <w:sz w:val="28"/>
+          <w:szCs w:val="28"/>
+        </w:rPr>
+        <w:t>Katey’s</w:t>
+      </w:r>
+      <w:proofErr w:type="spellEnd"/>
+      <w:r>
+        <w:rPr>
+          <w:rFonts w:ascii="Times New Roman" w:hAnsi="Times New Roman" w:cs="Times New Roman"/>
+          <w:sz w:val="28"/>
+          <w:szCs w:val="28"/>
+        </w:rPr>
+        <w:t xml:space="preserve"> file format:</w:t>
       </w:r>
     </w:p>
     <w:p>
@@ -684,6 +769,7 @@
           <w:szCs w:val="28"/>
         </w:rPr>
       </w:pPr>
+      <w:proofErr w:type="spellStart"/>
       <w:r>
         <w:rPr>
           <w:rFonts w:ascii="Times New Roman" w:hAnsi="Times New Roman" w:cs="Times New Roman"/>
@@ -692,6 +778,7 @@
         </w:rPr>
         <w:t>Year_month_day_filename</w:t>
       </w:r>
+      <w:proofErr w:type="spellEnd"/>
     </w:p>
     <w:p>
       <w:pPr>
@@ -790,6 +877,7 @@
             <w14:uncheckedState w14:val="2610" w14:font="MS Gothic"/>
           </w14:checkbox>
         </w:sdtPr>
+        <w:sdtEndPr/>
         <w:sdtContent>
           <w:r>
             <w:rPr>
@@ -809,7 +897,25 @@
           <w:sz w:val="28"/>
           <w:szCs w:val="28"/>
         </w:rPr>
-        <w:t>automatically cleaning gga files</w:t>
+        <w:t xml:space="preserve">automatically cleaning </w:t>
+      </w:r>
+      <w:proofErr w:type="spellStart"/>
+      <w:r>
+        <w:rPr>
+          <w:rFonts w:ascii="Times New Roman" w:hAnsi="Times New Roman" w:cs="Times New Roman"/>
+          <w:sz w:val="28"/>
+          <w:szCs w:val="28"/>
+        </w:rPr>
+        <w:t>gga</w:t>
+      </w:r>
+      <w:proofErr w:type="spellEnd"/>
+      <w:r>
+        <w:rPr>
+          <w:rFonts w:ascii="Times New Roman" w:hAnsi="Times New Roman" w:cs="Times New Roman"/>
+          <w:sz w:val="28"/>
+          <w:szCs w:val="28"/>
+        </w:rPr>
+        <w:t xml:space="preserve"> files</w:t>
       </w:r>
     </w:p>
     <w:p>
@@ -834,6 +940,7 @@
             <w14:uncheckedState w14:val="2610" w14:font="MS Gothic"/>
           </w14:checkbox>
         </w:sdtPr>
+        <w:sdtEndPr/>
         <w:sdtContent>
           <w:r>
             <w:rPr>
@@ -851,24 +958,41 @@
           <w:sz w:val="28"/>
           <w:szCs w:val="28"/>
         </w:rPr>
-        <w:t xml:space="preserve">make used and new gga folders- </w:t>
-      </w:r>
-    </w:p>
-    <w:p>
-      <w:pPr>
-        <w:rPr>
-          <w:rFonts w:ascii="Times New Roman" w:hAnsi="Times New Roman" w:cs="Times New Roman"/>
-          <w:sz w:val="28"/>
-          <w:szCs w:val="28"/>
-        </w:rPr>
-      </w:pPr>
-      <w:r>
-        <w:rPr>
-          <w:rFonts w:ascii="Times New Roman" w:hAnsi="Times New Roman" w:cs="Times New Roman"/>
-          <w:sz w:val="28"/>
-          <w:szCs w:val="28"/>
-        </w:rPr>
-        <w:lastRenderedPageBreak/>
+        <w:t xml:space="preserve">make used and new </w:t>
+      </w:r>
+      <w:proofErr w:type="spellStart"/>
+      <w:r>
+        <w:rPr>
+          <w:rFonts w:ascii="Times New Roman" w:hAnsi="Times New Roman" w:cs="Times New Roman"/>
+          <w:sz w:val="28"/>
+          <w:szCs w:val="28"/>
+        </w:rPr>
+        <w:t>gga</w:t>
+      </w:r>
+      <w:proofErr w:type="spellEnd"/>
+      <w:r>
+        <w:rPr>
+          <w:rFonts w:ascii="Times New Roman" w:hAnsi="Times New Roman" w:cs="Times New Roman"/>
+          <w:sz w:val="28"/>
+          <w:szCs w:val="28"/>
+        </w:rPr>
+        <w:t xml:space="preserve"> folders- </w:t>
+      </w:r>
+    </w:p>
+    <w:p>
+      <w:pPr>
+        <w:rPr>
+          <w:rFonts w:ascii="Times New Roman" w:hAnsi="Times New Roman" w:cs="Times New Roman"/>
+          <w:sz w:val="28"/>
+          <w:szCs w:val="28"/>
+        </w:rPr>
+      </w:pPr>
+      <w:r>
+        <w:rPr>
+          <w:rFonts w:ascii="Times New Roman" w:hAnsi="Times New Roman" w:cs="Times New Roman"/>
+          <w:sz w:val="28"/>
+          <w:szCs w:val="28"/>
+        </w:rPr>
         <w:tab/>
         <w:t>-</w:t>
       </w:r>
@@ -895,6 +1019,7 @@
             <w14:uncheckedState w14:val="2610" w14:font="MS Gothic"/>
           </w14:checkbox>
         </w:sdtPr>
+        <w:sdtEndPr/>
         <w:sdtContent>
           <w:r>
             <w:rPr>

</xml_diff>